<commit_message>
fix report .docx and .pdf
</commit_message>
<xml_diff>
--- a/Отчёт.docx
+++ b/Отчёт.docx
@@ -2878,19 +2878,7 @@
               <w:szCs w:val="24"/>
               <w:lang w:eastAsia="ja-JP"/>
             </w:rPr>
-            <m:t>=</m:t>
-          </m:r>
-          <m:r>
-            <m:rPr>
-              <m:sty m:val="p"/>
-            </m:rPr>
-            <w:rPr>
-              <w:rFonts w:ascii="Cambria Math" w:eastAsiaTheme="minorEastAsia" w:hAnsi="Cambria Math" w:cs="Arial"/>
-              <w:sz w:val="24"/>
-              <w:szCs w:val="24"/>
-              <w:lang w:eastAsia="ja-JP"/>
-            </w:rPr>
-            <m:t xml:space="preserve"> </m:t>
+            <m:t xml:space="preserve">= </m:t>
           </m:r>
           <m:f>
             <m:fPr>
@@ -3573,7 +3561,6 @@
         </w:rPr>
         <w:t xml:space="preserve"> с программой на G</w:t>
       </w:r>
-      <w:proofErr w:type="spellStart"/>
       <w:r>
         <w:rPr>
           <w:rFonts w:ascii="Arial" w:eastAsia="Arial" w:hAnsi="Arial" w:cs="Arial"/>
@@ -3584,7 +3571,6 @@
         </w:rPr>
         <w:t>itHub</w:t>
       </w:r>
-      <w:proofErr w:type="spellEnd"/>
       <w:r>
         <w:rPr>
           <w:rFonts w:ascii="Arial" w:eastAsia="Arial" w:hAnsi="Arial" w:cs="Arial"/>
@@ -3637,8 +3623,6 @@
           <w:t>https://github.com/oAnthocyane/KapitsaPendulum</w:t>
         </w:r>
       </w:hyperlink>
-      <w:bookmarkStart w:id="0" w:name="_GoBack"/>
-      <w:bookmarkEnd w:id="0"/>
       <w:r>
         <w:rPr>
           <w:rFonts w:ascii="Arial" w:hAnsi="Arial" w:cs="Arial"/>
@@ -3926,6 +3910,7 @@
       <w:r>
         <w:rPr>
           <w:noProof/>
+          <w:lang w:eastAsia="ru-RU"/>
         </w:rPr>
         <w:drawing>
           <wp:inline distT="0" distB="0" distL="0" distR="0" wp14:anchorId="3C7DA8EE" wp14:editId="3BC68F39">
@@ -3966,6 +3951,21 @@
     </w:p>
     <w:p>
       <w:pPr>
+        <w:spacing w:after="5" w:line="276" w:lineRule="auto"/>
+        <w:ind w:left="554"/>
+        <w:jc w:val="center"/>
+        <w:rPr>
+          <w:rFonts w:ascii="Arial" w:eastAsia="Arial" w:hAnsi="Arial" w:cs="Arial"/>
+          <w:bCs/>
+          <w:i/>
+          <w:iCs/>
+          <w:color w:val="5B9BD5" w:themeColor="accent1"/>
+          <w:sz w:val="24"/>
+        </w:rPr>
+      </w:pPr>
+    </w:p>
+    <w:p>
+      <w:pPr>
         <w:spacing w:line="276" w:lineRule="auto"/>
         <w:ind w:firstLine="708"/>
         <w:jc w:val="center"/>
@@ -3991,7 +3991,7 @@
           <w:sz w:val="21"/>
           <w:szCs w:val="21"/>
         </w:rPr>
-        <w:t>График №</w:t>
+        <w:t>График №2</w:t>
       </w:r>
       <w:r>
         <w:rPr>
@@ -4004,7 +4004,7 @@
           <w:sz w:val="21"/>
           <w:szCs w:val="21"/>
         </w:rPr>
-        <w:t>2</w:t>
+        <w:t xml:space="preserve">: </w:t>
       </w:r>
       <w:r>
         <w:rPr>
@@ -4017,9 +4017,14 @@
           <w:sz w:val="21"/>
           <w:szCs w:val="21"/>
         </w:rPr>
-        <w:t xml:space="preserve">: </w:t>
-      </w:r>
-      <w:r>
+        <w:t>Зависимость потенциальной и кинетической энергии от времени</w:t>
+      </w:r>
+    </w:p>
+    <w:p>
+      <w:pPr>
+        <w:spacing w:line="276" w:lineRule="auto"/>
+        <w:ind w:firstLine="708"/>
+        <w:jc w:val="center"/>
         <w:rPr>
           <w:rFonts w:ascii="Arial" w:hAnsi="Arial" w:cs="Arial"/>
           <w:b/>
@@ -4030,14 +4035,9 @@
           <w:sz w:val="21"/>
           <w:szCs w:val="21"/>
         </w:rPr>
-        <w:t>Зависимость потенциальной и кинетической энергии от времени</w:t>
-      </w:r>
-    </w:p>
-    <w:p>
-      <w:pPr>
-        <w:spacing w:line="276" w:lineRule="auto"/>
-        <w:ind w:firstLine="708"/>
-        <w:jc w:val="center"/>
+      </w:pPr>
+      <w:bookmarkStart w:id="0" w:name="_GoBack"/>
+      <w:r>
         <w:rPr>
           <w:rFonts w:ascii="Arial" w:hAnsi="Arial" w:cs="Arial"/>
           <w:b/>
@@ -4048,8 +4048,38 @@
           <w:sz w:val="21"/>
           <w:szCs w:val="21"/>
         </w:rPr>
-      </w:pPr>
-      <w:r>
+        <w:pict>
+          <v:shapetype id="_x0000_t75" coordsize="21600,21600" o:spt="75" o:preferrelative="t" path="m@4@5l@4@11@9@11@9@5xe" filled="f" stroked="f">
+            <v:stroke joinstyle="miter"/>
+            <v:formulas>
+              <v:f eqn="if lineDrawn pixelLineWidth 0"/>
+              <v:f eqn="sum @0 1 0"/>
+              <v:f eqn="sum 0 0 @1"/>
+              <v:f eqn="prod @2 1 2"/>
+              <v:f eqn="prod @3 21600 pixelWidth"/>
+              <v:f eqn="prod @3 21600 pixelHeight"/>
+              <v:f eqn="sum @0 0 1"/>
+              <v:f eqn="prod @6 1 2"/>
+              <v:f eqn="prod @7 21600 pixelWidth"/>
+              <v:f eqn="sum @8 21600 0"/>
+              <v:f eqn="prod @7 21600 pixelHeight"/>
+              <v:f eqn="sum @10 21600 0"/>
+            </v:formulas>
+            <v:path o:extrusionok="f" gradientshapeok="t" o:connecttype="rect"/>
+            <o:lock v:ext="edit" aspectratio="t"/>
+          </v:shapetype>
+          <v:shape id="_x0000_i1027" type="#_x0000_t75" style="width:380.4pt;height:296.4pt">
+            <v:imagedata r:id="rId10" o:title="energy_time" croptop="3982f" cropbottom="3072f" cropleft="3584f" cropright="5632f"/>
+          </v:shape>
+        </w:pict>
+      </w:r>
+      <w:bookmarkEnd w:id="0"/>
+    </w:p>
+    <w:p>
+      <w:pPr>
+        <w:spacing w:line="276" w:lineRule="auto"/>
+        <w:ind w:firstLine="708"/>
+        <w:jc w:val="center"/>
         <w:rPr>
           <w:rFonts w:ascii="Arial" w:hAnsi="Arial" w:cs="Arial"/>
           <w:b/>
@@ -4060,15 +4090,8 @@
           <w:sz w:val="21"/>
           <w:szCs w:val="21"/>
         </w:rPr>
-        <w:pict>
-          <v:shape id="_x0000_i1027" type="#_x0000_t75" style="width:423pt;height:298.2pt">
-            <v:imagedata r:id="rId10" o:title="energy-time" croptop="3964f"/>
-          </v:shape>
-        </w:pict>
-      </w:r>
-    </w:p>
-    <w:p>
-      <w:pPr>
+      </w:pPr>
+      <w:r>
         <w:rPr>
           <w:rFonts w:ascii="Arial" w:hAnsi="Arial" w:cs="Arial"/>
           <w:b/>
@@ -4079,63 +4102,8 @@
           <w:sz w:val="21"/>
           <w:szCs w:val="21"/>
         </w:rPr>
-      </w:pPr>
-      <w:r>
-        <w:rPr>
-          <w:rFonts w:ascii="Arial" w:hAnsi="Arial" w:cs="Arial"/>
-          <w:b/>
-          <w:bCs/>
-          <w:i/>
-          <w:iCs/>
-          <w:color w:val="000000" w:themeColor="text1"/>
-          <w:sz w:val="21"/>
-          <w:szCs w:val="21"/>
-        </w:rPr>
-        <w:br w:type="page"/>
-      </w:r>
-    </w:p>
-    <w:p>
-      <w:pPr>
-        <w:spacing w:line="276" w:lineRule="auto"/>
-        <w:ind w:firstLine="708"/>
-        <w:jc w:val="center"/>
-        <w:rPr>
-          <w:rFonts w:ascii="Arial" w:hAnsi="Arial" w:cs="Arial"/>
-          <w:b/>
-          <w:bCs/>
-          <w:i/>
-          <w:iCs/>
-          <w:color w:val="000000" w:themeColor="text1"/>
-          <w:sz w:val="21"/>
-          <w:szCs w:val="21"/>
-        </w:rPr>
-      </w:pPr>
-      <w:r>
-        <w:rPr>
-          <w:rFonts w:ascii="Arial" w:hAnsi="Arial" w:cs="Arial"/>
-          <w:b/>
-          <w:bCs/>
-          <w:i/>
-          <w:iCs/>
-          <w:color w:val="000000" w:themeColor="text1"/>
-          <w:sz w:val="21"/>
-          <w:szCs w:val="21"/>
-        </w:rPr>
         <w:lastRenderedPageBreak/>
-        <w:t>График №</w:t>
-      </w:r>
-      <w:r>
-        <w:rPr>
-          <w:rFonts w:ascii="Arial" w:hAnsi="Arial" w:cs="Arial"/>
-          <w:b/>
-          <w:bCs/>
-          <w:i/>
-          <w:iCs/>
-          <w:color w:val="000000" w:themeColor="text1"/>
-          <w:sz w:val="21"/>
-          <w:szCs w:val="21"/>
-        </w:rPr>
-        <w:t>3</w:t>
+        <w:t>График №3</w:t>
       </w:r>
       <w:r>
         <w:rPr>
@@ -6292,7 +6260,7 @@
 </file>
 
 <file path=customXml/itemProps1.xml><?xml version="1.0" encoding="utf-8"?>
-<ds:datastoreItem xmlns:ds="http://schemas.openxmlformats.org/officeDocument/2006/customXml" ds:itemID="{6190A20B-181E-4E27-8A34-02574B71ED0F}">
+<ds:datastoreItem xmlns:ds="http://schemas.openxmlformats.org/officeDocument/2006/customXml" ds:itemID="{2609FB72-A0FE-4763-8139-F909B977BD5A}">
   <ds:schemaRefs>
     <ds:schemaRef ds:uri="http://schemas.openxmlformats.org/officeDocument/2006/bibliography"/>
   </ds:schemaRefs>

</xml_diff>